<commit_message>
Minor fixes in Ch 11
</commit_message>
<xml_diff>
--- a/HYE F4 Chemistry Questions.docx
+++ b/HYE F4 Chemistry Questions.docx
@@ -1898,6 +1898,46 @@
         <w:rPr>
           <w:lang w:val="en-US"/>
         </w:rPr>
+        <w:t>17. Explain why magnesium cannot be extracted by heating magnesium oxide with carbon.</w:t>
+      </w:r>
+    </w:p>
+    <w:p>
+      <w:pPr>
+        <w:rPr>
+          <w:lang w:val="en-US"/>
+        </w:rPr>
+      </w:pPr>
+    </w:p>
+    <w:p>
+      <w:pPr>
+        <w:rPr>
+          <w:lang w:val="en-US"/>
+        </w:rPr>
+      </w:pPr>
+      <w:r>
+        <w:rPr>
+          <w:lang w:val="en-US"/>
+        </w:rPr>
+        <w:t>Ans: It is very reactive and forms the most stable oxide.</w:t>
+      </w:r>
+    </w:p>
+    <w:p>
+      <w:pPr>
+        <w:rPr>
+          <w:lang w:val="en-US"/>
+        </w:rPr>
+      </w:pPr>
+    </w:p>
+    <w:p>
+      <w:pPr>
+        <w:rPr>
+          <w:lang w:val="en-US"/>
+        </w:rPr>
+      </w:pPr>
+      <w:r>
+        <w:rPr>
+          <w:lang w:val="en-US"/>
+        </w:rPr>
         <w:t xml:space="preserve">Hint: consider its ease of extraction (it might exist as a free element in nature) </w:t>
       </w:r>
     </w:p>
@@ -2145,467 +2185,467 @@
           <w:u w:val="single"/>
           <w:lang w:val="en-US"/>
         </w:rPr>
+        <w:t>Chapter 11 – Reactivity of metals</w:t>
+      </w:r>
+    </w:p>
+    <w:p>
+      <w:pPr>
+        <w:rPr>
+          <w:lang w:val="en-US"/>
+        </w:rPr>
+      </w:pPr>
+    </w:p>
+    <w:p>
+      <w:pPr>
+        <w:rPr>
+          <w:lang w:val="en-US"/>
+        </w:rPr>
+      </w:pPr>
+      <w:r>
+        <w:rPr>
+          <w:lang w:val="en-US"/>
+        </w:rPr>
+        <w:t>1. What is reactivity?</w:t>
+      </w:r>
+    </w:p>
+    <w:p>
+      <w:pPr>
+        <w:rPr>
+          <w:lang w:val="en-US"/>
+        </w:rPr>
+      </w:pPr>
+    </w:p>
+    <w:p>
+      <w:pPr>
+        <w:rPr>
+          <w:lang w:val="en-US"/>
+        </w:rPr>
+      </w:pPr>
+      <w:r>
+        <w:rPr>
+          <w:lang w:val="en-US"/>
+        </w:rPr>
+        <w:t>2.</w:t>
+      </w:r>
+      <w:r>
+        <w:rPr>
+          <w:lang w:val="en-US"/>
+        </w:rPr>
+        <w:t xml:space="preserve"> What factors can be used to compare the reactivity of metals?</w:t>
+      </w:r>
+    </w:p>
+    <w:p>
+      <w:pPr>
+        <w:rPr>
+          <w:lang w:val="en-US"/>
+        </w:rPr>
+      </w:pPr>
+    </w:p>
+    <w:p>
+      <w:pPr>
+        <w:rPr>
+          <w:lang w:val="en-US"/>
+        </w:rPr>
+      </w:pPr>
+      <w:r>
+        <w:rPr>
+          <w:lang w:val="en-US"/>
+        </w:rPr>
+        <w:t xml:space="preserve">3. Write down the word/chemical equation of the reaction between metals and </w:t>
+      </w:r>
+    </w:p>
+    <w:p>
+      <w:pPr>
+        <w:rPr>
+          <w:lang w:val="en-US"/>
+        </w:rPr>
+      </w:pPr>
+      <w:r>
+        <w:rPr>
+          <w:lang w:val="en-US"/>
+        </w:rPr>
+        <w:t>a) oxygen, b) water/steam, c) dilute acid (if any) (BROAD)</w:t>
+      </w:r>
+    </w:p>
+    <w:p>
+      <w:pPr>
+        <w:rPr>
+          <w:lang w:val="en-US"/>
+        </w:rPr>
+      </w:pPr>
+    </w:p>
+    <w:p>
+      <w:pPr>
+        <w:rPr>
+          <w:lang w:val="en-US"/>
+        </w:rPr>
+      </w:pPr>
+      <w:r>
+        <w:rPr>
+          <w:lang w:val="en-US"/>
+        </w:rPr>
+        <w:t>(Tip: remember inc. state symbol)</w:t>
+      </w:r>
+    </w:p>
+    <w:p>
+      <w:pPr>
+        <w:rPr>
+          <w:lang w:val="en-US"/>
+        </w:rPr>
+      </w:pPr>
+    </w:p>
+    <w:p>
+      <w:pPr>
+        <w:rPr>
+          <w:lang w:val="en-US"/>
+        </w:rPr>
+      </w:pPr>
+      <w:r>
+        <w:rPr>
+          <w:lang w:val="en-US"/>
+        </w:rPr>
+        <w:t>4. Why do the surfaces of very reactive metals turn from shiny to dull when exposed to air?</w:t>
+      </w:r>
+    </w:p>
+    <w:p>
+      <w:pPr>
+        <w:rPr>
+          <w:lang w:val="en-US"/>
+        </w:rPr>
+      </w:pPr>
+    </w:p>
+    <w:p>
+      <w:pPr>
+        <w:rPr>
+          <w:lang w:val="en-US"/>
+        </w:rPr>
+      </w:pPr>
+      <w:r>
+        <w:rPr>
+          <w:lang w:val="en-US"/>
+        </w:rPr>
+        <w:t>Ans: It reacts with oxygen in air. An oxide layer is formed on the surface of the metal.</w:t>
+      </w:r>
+    </w:p>
+    <w:p>
+      <w:pPr>
+        <w:rPr>
+          <w:lang w:val="en-US"/>
+        </w:rPr>
+      </w:pPr>
+    </w:p>
+    <w:p>
+      <w:pPr>
+        <w:rPr>
+          <w:lang w:val="en-US"/>
+        </w:rPr>
+      </w:pPr>
+      <w:r>
+        <w:rPr>
+          <w:lang w:val="en-US"/>
+        </w:rPr>
+        <w:t>5. How should we prevent these metals from reacting with air?</w:t>
+      </w:r>
+    </w:p>
+    <w:p>
+      <w:pPr>
+        <w:rPr>
+          <w:lang w:val="en-US"/>
+        </w:rPr>
+      </w:pPr>
+    </w:p>
+    <w:p>
+      <w:pPr>
+        <w:rPr>
+          <w:lang w:val="en-US"/>
+        </w:rPr>
+      </w:pPr>
+      <w:r>
+        <w:rPr>
+          <w:lang w:val="en-US"/>
+        </w:rPr>
+        <w:t>6. Write down the observations of the reaction between a) oxygen, b) water/steam, c) dilute acid and the following metals: (BROAD)</w:t>
+      </w:r>
+    </w:p>
+    <w:p>
+      <w:pPr>
+        <w:rPr>
+          <w:lang w:val="en-US"/>
+        </w:rPr>
+      </w:pPr>
+    </w:p>
+    <w:p>
+      <w:pPr>
+        <w:rPr>
+          <w:lang w:val="en-US"/>
+        </w:rPr>
+      </w:pPr>
+      <w:r>
+        <w:rPr>
+          <w:lang w:val="en-US"/>
+        </w:rPr>
+        <w:t xml:space="preserve">7. Draw the experiment setups of reactions between water/steam and </w:t>
+      </w:r>
+    </w:p>
+    <w:p>
+      <w:pPr>
+        <w:ind w:firstLine="720"/>
+        <w:rPr>
+          <w:lang w:val="en-US"/>
+        </w:rPr>
+      </w:pPr>
+      <w:r>
+        <w:rPr>
+          <w:lang w:val="en-US"/>
+        </w:rPr>
+        <w:t>a) calcium, b) magnesium</w:t>
+      </w:r>
+    </w:p>
+    <w:p>
+      <w:pPr>
+        <w:rPr>
+          <w:lang w:val="en-US"/>
+        </w:rPr>
+      </w:pPr>
+    </w:p>
+    <w:p>
+      <w:pPr>
+        <w:rPr>
+          <w:lang w:val="en-US"/>
+        </w:rPr>
+      </w:pPr>
+      <w:r>
+        <w:rPr>
+          <w:lang w:val="en-US"/>
+        </w:rPr>
+        <w:t xml:space="preserve">8. What is the milky suspension formed when calcium reacts with water? </w:t>
+      </w:r>
+    </w:p>
+    <w:p>
+      <w:pPr>
+        <w:rPr>
+          <w:lang w:val="en-US"/>
+        </w:rPr>
+      </w:pPr>
+    </w:p>
+    <w:p>
+      <w:pPr>
+        <w:rPr>
+          <w:lang w:val="en-US"/>
+        </w:rPr>
+      </w:pPr>
+      <w:r>
+        <w:rPr>
+          <w:lang w:val="en-US"/>
+        </w:rPr>
+        <w:t>9</w:t>
+      </w:r>
+      <w:r>
+        <w:rPr>
+          <w:lang w:val="en-US"/>
+        </w:rPr>
+        <w:t>a)</w:t>
+      </w:r>
+      <w:r>
+        <w:rPr>
+          <w:lang w:val="en-US"/>
+        </w:rPr>
+        <w:t xml:space="preserve"> Why does </w:t>
+      </w:r>
+      <w:r>
+        <w:rPr>
+          <w:lang w:val="en-US"/>
+        </w:rPr>
+        <w:t>aluminium</w:t>
+      </w:r>
+      <w:r>
+        <w:rPr>
+          <w:lang w:val="en-US"/>
+        </w:rPr>
+        <w:t xml:space="preserve"> not </w:t>
+      </w:r>
+      <w:r>
+        <w:rPr>
+          <w:lang w:val="en-US"/>
+        </w:rPr>
+        <w:t>seem to react with steam?</w:t>
+      </w:r>
+    </w:p>
+    <w:p>
+      <w:pPr>
+        <w:rPr>
+          <w:lang w:val="en-US"/>
+        </w:rPr>
+      </w:pPr>
+    </w:p>
+    <w:p>
+      <w:pPr>
+        <w:rPr>
+          <w:lang w:val="en-US"/>
+        </w:rPr>
+      </w:pPr>
+      <w:r>
+        <w:rPr>
+          <w:lang w:val="en-US"/>
+        </w:rPr>
+        <w:t>Ans: Aluminium metal is usually covered with a very thin layer of aluminium oxide. The oxide layer prevents the metal from further reaction.</w:t>
+      </w:r>
+    </w:p>
+    <w:p>
+      <w:pPr>
+        <w:rPr>
+          <w:lang w:val="en-US"/>
+        </w:rPr>
+      </w:pPr>
+    </w:p>
+    <w:p>
+      <w:pPr>
+        <w:rPr>
+          <w:lang w:val="en-US"/>
+        </w:rPr>
+      </w:pPr>
+      <w:r>
+        <w:rPr>
+          <w:lang w:val="en-US"/>
+        </w:rPr>
+        <w:t>9b). Why does the reaction between lead and dilute hydrochloric acid stop very soon?</w:t>
+      </w:r>
+    </w:p>
+    <w:p>
+      <w:pPr>
+        <w:rPr>
+          <w:lang w:val="en-US"/>
+        </w:rPr>
+      </w:pPr>
+    </w:p>
+    <w:p>
+      <w:pPr>
+        <w:rPr>
+          <w:lang w:val="en-US"/>
+        </w:rPr>
+      </w:pPr>
+      <w:r>
+        <w:rPr>
+          <w:lang w:val="en-US"/>
+        </w:rPr>
+        <w:t>Ans: Lead (II) chloride is insoluble in water, which covers the surface of the lead metal and prevent further reaction.</w:t>
+      </w:r>
+    </w:p>
+    <w:p>
+      <w:pPr>
+        <w:rPr>
+          <w:lang w:val="en-US"/>
+        </w:rPr>
+      </w:pPr>
+    </w:p>
+    <w:p>
+      <w:pPr>
+        <w:rPr>
+          <w:lang w:val="en-US"/>
+        </w:rPr>
+      </w:pPr>
+      <w:r>
+        <w:rPr>
+          <w:lang w:val="en-US"/>
+        </w:rPr>
+        <w:t xml:space="preserve">10. </w:t>
+      </w:r>
+      <w:r>
+        <w:rPr>
+          <w:lang w:val="en-US"/>
+        </w:rPr>
+        <w:t>Write down the metal reactivity series.</w:t>
+      </w:r>
+    </w:p>
+    <w:p>
+      <w:pPr>
+        <w:rPr>
+          <w:lang w:val="en-US"/>
+        </w:rPr>
+      </w:pPr>
+    </w:p>
+    <w:p>
+      <w:pPr>
+        <w:rPr>
+          <w:lang w:val="en-US"/>
+        </w:rPr>
+      </w:pPr>
+      <w:r>
+        <w:rPr>
+          <w:lang w:val="en-US"/>
+        </w:rPr>
+        <w:t xml:space="preserve">11. </w:t>
+      </w:r>
+      <w:r>
+        <w:rPr>
+          <w:lang w:val="en-US"/>
+        </w:rPr>
+        <w:t>Why is the atomic size of potassium larger than that of calcium?</w:t>
+      </w:r>
+    </w:p>
+    <w:p>
+      <w:pPr>
+        <w:rPr>
+          <w:lang w:val="en-US"/>
+        </w:rPr>
+      </w:pPr>
+    </w:p>
+    <w:p>
+      <w:pPr>
+        <w:rPr>
+          <w:lang w:val="en-US"/>
+        </w:rPr>
+      </w:pPr>
+      <w:r>
+        <w:rPr>
+          <w:lang w:val="en-US"/>
+        </w:rPr>
+        <w:t>Ans: Calcium has one more electron in the 4</w:t>
+      </w:r>
+      <w:r>
+        <w:rPr>
+          <w:vertAlign w:val="superscript"/>
+          <w:lang w:val="en-US"/>
+        </w:rPr>
+        <w:t>th</w:t>
+      </w:r>
+      <w:r>
+        <w:rPr>
+          <w:lang w:val="en-US"/>
+        </w:rPr>
+        <w:t xml:space="preserve"> electron shell. The nucleus of Ca contains one more positive charge </w:t>
+      </w:r>
+      <w:r>
+        <w:rPr>
+          <w:lang w:val="en-US"/>
+        </w:rPr>
+        <w:t xml:space="preserve">than </w:t>
+      </w:r>
+      <w:r>
+        <w:rPr>
+          <w:lang w:val="en-US"/>
+        </w:rPr>
+        <w:t>potassium. Therefore, there is a higher attractive force on the electron towards the nucleus in calcium.</w:t>
+      </w:r>
+    </w:p>
+    <w:p>
+      <w:pPr>
+        <w:rPr>
+          <w:lang w:val="en-US"/>
+        </w:rPr>
+      </w:pPr>
+    </w:p>
+    <w:p>
+      <w:pPr>
+        <w:rPr>
+          <w:lang w:val="en-US"/>
+        </w:rPr>
+      </w:pPr>
+      <w:r>
+        <w:rPr>
+          <w:lang w:val="en-US"/>
+        </w:rPr>
         <w:lastRenderedPageBreak/>
-        <w:t>Chapter 11 – Reactivity of metals</w:t>
-      </w:r>
-    </w:p>
-    <w:p>
-      <w:pPr>
-        <w:rPr>
-          <w:lang w:val="en-US"/>
-        </w:rPr>
-      </w:pPr>
-    </w:p>
-    <w:p>
-      <w:pPr>
-        <w:rPr>
-          <w:lang w:val="en-US"/>
-        </w:rPr>
-      </w:pPr>
-      <w:r>
-        <w:rPr>
-          <w:lang w:val="en-US"/>
-        </w:rPr>
-        <w:t>1. What is reactivity?</w:t>
-      </w:r>
-    </w:p>
-    <w:p>
-      <w:pPr>
-        <w:rPr>
-          <w:lang w:val="en-US"/>
-        </w:rPr>
-      </w:pPr>
-    </w:p>
-    <w:p>
-      <w:pPr>
-        <w:rPr>
-          <w:lang w:val="en-US"/>
-        </w:rPr>
-      </w:pPr>
-      <w:r>
-        <w:rPr>
-          <w:lang w:val="en-US"/>
-        </w:rPr>
-        <w:t>2.</w:t>
-      </w:r>
-      <w:r>
-        <w:rPr>
-          <w:lang w:val="en-US"/>
-        </w:rPr>
-        <w:t xml:space="preserve"> What factors can be used to compare the reactivity of metals?</w:t>
-      </w:r>
-    </w:p>
-    <w:p>
-      <w:pPr>
-        <w:rPr>
-          <w:lang w:val="en-US"/>
-        </w:rPr>
-      </w:pPr>
-    </w:p>
-    <w:p>
-      <w:pPr>
-        <w:rPr>
-          <w:lang w:val="en-US"/>
-        </w:rPr>
-      </w:pPr>
-      <w:r>
-        <w:rPr>
-          <w:lang w:val="en-US"/>
-        </w:rPr>
-        <w:t xml:space="preserve">3. Write down the word/chemical equation of the reaction between metals and </w:t>
-      </w:r>
-    </w:p>
-    <w:p>
-      <w:pPr>
-        <w:rPr>
-          <w:lang w:val="en-US"/>
-        </w:rPr>
-      </w:pPr>
-      <w:r>
-        <w:rPr>
-          <w:lang w:val="en-US"/>
-        </w:rPr>
-        <w:t>a) oxygen, b) water/steam, c) dilute acid (if any) (BROAD)</w:t>
-      </w:r>
-    </w:p>
-    <w:p>
-      <w:pPr>
-        <w:rPr>
-          <w:lang w:val="en-US"/>
-        </w:rPr>
-      </w:pPr>
-    </w:p>
-    <w:p>
-      <w:pPr>
-        <w:rPr>
-          <w:lang w:val="en-US"/>
-        </w:rPr>
-      </w:pPr>
-      <w:r>
-        <w:rPr>
-          <w:lang w:val="en-US"/>
-        </w:rPr>
-        <w:t>(Tip: remember inc. state symbol)</w:t>
-      </w:r>
-    </w:p>
-    <w:p>
-      <w:pPr>
-        <w:rPr>
-          <w:lang w:val="en-US"/>
-        </w:rPr>
-      </w:pPr>
-    </w:p>
-    <w:p>
-      <w:pPr>
-        <w:rPr>
-          <w:lang w:val="en-US"/>
-        </w:rPr>
-      </w:pPr>
-      <w:r>
-        <w:rPr>
-          <w:lang w:val="en-US"/>
-        </w:rPr>
-        <w:t>4. Why do the surfaces of very reactive metals turn from shiny to dull when exposed to air?</w:t>
-      </w:r>
-    </w:p>
-    <w:p>
-      <w:pPr>
-        <w:rPr>
-          <w:lang w:val="en-US"/>
-        </w:rPr>
-      </w:pPr>
-    </w:p>
-    <w:p>
-      <w:pPr>
-        <w:rPr>
-          <w:lang w:val="en-US"/>
-        </w:rPr>
-      </w:pPr>
-      <w:r>
-        <w:rPr>
-          <w:lang w:val="en-US"/>
-        </w:rPr>
-        <w:t>Ans: It reacts with oxygen in air. An oxide layer is formed on the surface of the metal.</w:t>
-      </w:r>
-    </w:p>
-    <w:p>
-      <w:pPr>
-        <w:rPr>
-          <w:lang w:val="en-US"/>
-        </w:rPr>
-      </w:pPr>
-    </w:p>
-    <w:p>
-      <w:pPr>
-        <w:rPr>
-          <w:lang w:val="en-US"/>
-        </w:rPr>
-      </w:pPr>
-      <w:r>
-        <w:rPr>
-          <w:lang w:val="en-US"/>
-        </w:rPr>
-        <w:t>5. How should we prevent these metals from reacting with air?</w:t>
-      </w:r>
-    </w:p>
-    <w:p>
-      <w:pPr>
-        <w:rPr>
-          <w:lang w:val="en-US"/>
-        </w:rPr>
-      </w:pPr>
-    </w:p>
-    <w:p>
-      <w:pPr>
-        <w:rPr>
-          <w:lang w:val="en-US"/>
-        </w:rPr>
-      </w:pPr>
-      <w:r>
-        <w:rPr>
-          <w:lang w:val="en-US"/>
-        </w:rPr>
-        <w:t>6. Write down the observations of the reaction between a) oxygen, b) water/steam, c) dilute acid and the following metals: (BROAD)</w:t>
-      </w:r>
-    </w:p>
-    <w:p>
-      <w:pPr>
-        <w:rPr>
-          <w:lang w:val="en-US"/>
-        </w:rPr>
-      </w:pPr>
-    </w:p>
-    <w:p>
-      <w:pPr>
-        <w:rPr>
-          <w:lang w:val="en-US"/>
-        </w:rPr>
-      </w:pPr>
-      <w:r>
-        <w:rPr>
-          <w:lang w:val="en-US"/>
-        </w:rPr>
-        <w:t xml:space="preserve">7. Draw the experiment setups of reactions between water/steam and </w:t>
-      </w:r>
-    </w:p>
-    <w:p>
-      <w:pPr>
-        <w:ind w:firstLine="720"/>
-        <w:rPr>
-          <w:lang w:val="en-US"/>
-        </w:rPr>
-      </w:pPr>
-      <w:r>
-        <w:rPr>
-          <w:lang w:val="en-US"/>
-        </w:rPr>
-        <w:t>a) calcium, b) magnesium</w:t>
-      </w:r>
-    </w:p>
-    <w:p>
-      <w:pPr>
-        <w:rPr>
-          <w:lang w:val="en-US"/>
-        </w:rPr>
-      </w:pPr>
-    </w:p>
-    <w:p>
-      <w:pPr>
-        <w:rPr>
-          <w:lang w:val="en-US"/>
-        </w:rPr>
-      </w:pPr>
-      <w:r>
-        <w:rPr>
-          <w:lang w:val="en-US"/>
-        </w:rPr>
-        <w:t xml:space="preserve">8. What is the milky suspension formed when calcium reacts with water? </w:t>
-      </w:r>
-    </w:p>
-    <w:p>
-      <w:pPr>
-        <w:rPr>
-          <w:lang w:val="en-US"/>
-        </w:rPr>
-      </w:pPr>
-    </w:p>
-    <w:p>
-      <w:pPr>
-        <w:rPr>
-          <w:lang w:val="en-US"/>
-        </w:rPr>
-      </w:pPr>
-      <w:r>
-        <w:rPr>
-          <w:lang w:val="en-US"/>
-        </w:rPr>
-        <w:t>9</w:t>
-      </w:r>
-      <w:r>
-        <w:rPr>
-          <w:lang w:val="en-US"/>
-        </w:rPr>
-        <w:t>a)</w:t>
-      </w:r>
-      <w:r>
-        <w:rPr>
-          <w:lang w:val="en-US"/>
-        </w:rPr>
-        <w:t xml:space="preserve"> Why does </w:t>
-      </w:r>
-      <w:r>
-        <w:rPr>
-          <w:lang w:val="en-US"/>
-        </w:rPr>
-        <w:t>aluminium</w:t>
-      </w:r>
-      <w:r>
-        <w:rPr>
-          <w:lang w:val="en-US"/>
-        </w:rPr>
-        <w:t xml:space="preserve"> not </w:t>
-      </w:r>
-      <w:r>
-        <w:rPr>
-          <w:lang w:val="en-US"/>
-        </w:rPr>
-        <w:t>seem to react with steam?</w:t>
-      </w:r>
-    </w:p>
-    <w:p>
-      <w:pPr>
-        <w:rPr>
-          <w:lang w:val="en-US"/>
-        </w:rPr>
-      </w:pPr>
-    </w:p>
-    <w:p>
-      <w:pPr>
-        <w:rPr>
-          <w:lang w:val="en-US"/>
-        </w:rPr>
-      </w:pPr>
-      <w:r>
-        <w:rPr>
-          <w:lang w:val="en-US"/>
-        </w:rPr>
-        <w:t>Ans: Aluminium metal is usually covered with a very thin layer of aluminium oxide. The oxide layer prevents the metal from further reaction.</w:t>
-      </w:r>
-    </w:p>
-    <w:p>
-      <w:pPr>
-        <w:rPr>
-          <w:lang w:val="en-US"/>
-        </w:rPr>
-      </w:pPr>
-    </w:p>
-    <w:p>
-      <w:pPr>
-        <w:rPr>
-          <w:lang w:val="en-US"/>
-        </w:rPr>
-      </w:pPr>
-      <w:r>
-        <w:rPr>
-          <w:lang w:val="en-US"/>
-        </w:rPr>
-        <w:t>9b). Why does the reaction between lead and dilute hydrochloric acid stop very soon?</w:t>
-      </w:r>
-    </w:p>
-    <w:p>
-      <w:pPr>
-        <w:rPr>
-          <w:lang w:val="en-US"/>
-        </w:rPr>
-      </w:pPr>
-    </w:p>
-    <w:p>
-      <w:pPr>
-        <w:rPr>
-          <w:lang w:val="en-US"/>
-        </w:rPr>
-      </w:pPr>
-      <w:r>
-        <w:rPr>
-          <w:lang w:val="en-US"/>
-        </w:rPr>
-        <w:t>Ans: Lead (II) chloride is insoluble in water, which covers the surface of the lead metal and prevent further reaction.</w:t>
-      </w:r>
-    </w:p>
-    <w:p>
-      <w:pPr>
-        <w:rPr>
-          <w:lang w:val="en-US"/>
-        </w:rPr>
-      </w:pPr>
-    </w:p>
-    <w:p>
-      <w:pPr>
-        <w:rPr>
-          <w:lang w:val="en-US"/>
-        </w:rPr>
-      </w:pPr>
-      <w:r>
-        <w:rPr>
-          <w:lang w:val="en-US"/>
-        </w:rPr>
-        <w:t xml:space="preserve">10. </w:t>
-      </w:r>
-      <w:r>
-        <w:rPr>
-          <w:lang w:val="en-US"/>
-        </w:rPr>
-        <w:t>Write down the metal reactivity series.</w:t>
-      </w:r>
-    </w:p>
-    <w:p>
-      <w:pPr>
-        <w:rPr>
-          <w:lang w:val="en-US"/>
-        </w:rPr>
-      </w:pPr>
-    </w:p>
-    <w:p>
-      <w:pPr>
-        <w:rPr>
-          <w:lang w:val="en-US"/>
-        </w:rPr>
-      </w:pPr>
-      <w:r>
-        <w:rPr>
-          <w:lang w:val="en-US"/>
-        </w:rPr>
-        <w:t xml:space="preserve">11. </w:t>
-      </w:r>
-      <w:r>
-        <w:rPr>
-          <w:lang w:val="en-US"/>
-        </w:rPr>
-        <w:t>Why is the atomic size of potassium larger than that of calcium?</w:t>
-      </w:r>
-    </w:p>
-    <w:p>
-      <w:pPr>
-        <w:rPr>
-          <w:lang w:val="en-US"/>
-        </w:rPr>
-      </w:pPr>
-    </w:p>
-    <w:p>
-      <w:pPr>
-        <w:rPr>
-          <w:lang w:val="en-US"/>
-        </w:rPr>
-      </w:pPr>
-      <w:r>
-        <w:rPr>
-          <w:lang w:val="en-US"/>
-        </w:rPr>
-        <w:t>Ans: Calcium has one more electron in the 4</w:t>
-      </w:r>
-      <w:r>
-        <w:rPr>
-          <w:vertAlign w:val="superscript"/>
-          <w:lang w:val="en-US"/>
-        </w:rPr>
-        <w:t>th</w:t>
-      </w:r>
-      <w:r>
-        <w:rPr>
-          <w:lang w:val="en-US"/>
-        </w:rPr>
-        <w:t xml:space="preserve"> electron shell. The nucleus of Ca contains one more positive charge </w:t>
-      </w:r>
-      <w:r>
-        <w:rPr>
-          <w:lang w:val="en-US"/>
-        </w:rPr>
-        <w:t xml:space="preserve">than </w:t>
-      </w:r>
-      <w:r>
-        <w:rPr>
-          <w:lang w:val="en-US"/>
-        </w:rPr>
-        <w:t>potassium. Therefore, there is a higher attractive force on the electron towards the nucleus in calcium.</w:t>
-      </w:r>
-    </w:p>
-    <w:p>
-      <w:pPr>
-        <w:rPr>
-          <w:lang w:val="en-US"/>
-        </w:rPr>
-      </w:pPr>
-    </w:p>
-    <w:p>
-      <w:pPr>
-        <w:rPr>
-          <w:lang w:val="en-US"/>
-        </w:rPr>
-      </w:pPr>
-      <w:r>
-        <w:rPr>
-          <w:lang w:val="en-US"/>
-        </w:rPr>
         <w:t xml:space="preserve">12. </w:t>
       </w:r>
       <w:r>
@@ -2632,7 +2672,6 @@
         <w:rPr>
           <w:lang w:val="en-US"/>
         </w:rPr>
-        <w:lastRenderedPageBreak/>
         <w:t>Ans: More energy is required for the atom to lose more electrons. (</w:t>
       </w:r>
       <w:proofErr w:type="gramStart"/>
@@ -2874,6 +2913,94 @@
           <w:lang w:val="en-US"/>
         </w:rPr>
         <w:t xml:space="preserve">Predict, with reasoning, whether a reaction takes place in each of the following: </w:t>
+      </w:r>
+    </w:p>
+    <w:p>
+      <w:pPr>
+        <w:rPr>
+          <w:lang w:val="en-US"/>
+        </w:rPr>
+      </w:pPr>
+    </w:p>
+    <w:p>
+      <w:pPr>
+        <w:rPr>
+          <w:lang w:val="en-US"/>
+        </w:rPr>
+      </w:pPr>
+      <w:r>
+        <w:rPr>
+          <w:lang w:val="en-US"/>
+        </w:rPr>
+        <w:t>18. State and explain the difference between the HCl and H2SO4 with calcium.</w:t>
+      </w:r>
+    </w:p>
+    <w:p>
+      <w:pPr>
+        <w:rPr>
+          <w:lang w:val="en-US"/>
+        </w:rPr>
+      </w:pPr>
+    </w:p>
+    <w:p>
+      <w:pPr>
+        <w:rPr>
+          <w:lang w:val="en-US"/>
+        </w:rPr>
+      </w:pPr>
+      <w:r>
+        <w:rPr>
+          <w:lang w:val="en-US"/>
+        </w:rPr>
+        <w:t xml:space="preserve">Ans: Calcium reacts with </w:t>
+      </w:r>
+      <w:proofErr w:type="spellStart"/>
+      <w:r>
+        <w:rPr>
+          <w:lang w:val="en-US"/>
+        </w:rPr>
+        <w:t>sulphric</w:t>
+      </w:r>
+      <w:proofErr w:type="spellEnd"/>
+      <w:r>
+        <w:rPr>
+          <w:lang w:val="en-US"/>
+        </w:rPr>
+        <w:t xml:space="preserve"> acid to form insoluble calcium sulphate on its surface which stops the reaction</w:t>
+      </w:r>
+    </w:p>
+    <w:p>
+      <w:pPr>
+        <w:rPr>
+          <w:lang w:val="en-US"/>
+        </w:rPr>
+      </w:pPr>
+    </w:p>
+    <w:p>
+      <w:pPr>
+        <w:rPr>
+          <w:lang w:val="en-US"/>
+        </w:rPr>
+      </w:pPr>
+      <w:r>
+        <w:rPr>
+          <w:lang w:val="en-US"/>
+        </w:rPr>
+        <w:t xml:space="preserve">19: How do we compare the </w:t>
+      </w:r>
+      <w:proofErr w:type="spellStart"/>
+      <w:r>
+        <w:rPr>
+          <w:lang w:val="en-US"/>
+        </w:rPr>
+        <w:t>vigour</w:t>
+      </w:r>
+      <w:proofErr w:type="spellEnd"/>
+      <w:r>
+        <w:rPr>
+          <w:lang w:val="en-US"/>
+        </w:rPr>
+        <w:t xml:space="preserve"> of reactions between acid and metals? </w:t>
       </w:r>
     </w:p>
     <w:p>

</xml_diff>

<commit_message>
Complete Chapter 11, Start Chapter 12
</commit_message>
<xml_diff>
--- a/HYE F4 Chemistry Questions.docx
+++ b/HYE F4 Chemistry Questions.docx
@@ -127,19 +127,7 @@
         <w:rPr>
           <w:lang w:val="en-US"/>
         </w:rPr>
-        <w:t>3. Explain the melting point/boiling point of a substance. (</w:t>
-      </w:r>
-      <w:r>
-        <w:rPr>
-          <w:lang w:val="en-US"/>
-        </w:rPr>
-        <w:t>Hint: structure, forces, energy</w:t>
-      </w:r>
-      <w:r>
-        <w:rPr>
-          <w:lang w:val="en-US"/>
-        </w:rPr>
-        <w:t>)</w:t>
+        <w:t>3. Explain the melting point/boiling point of a substance. (Hint: structure, forces, energy)</w:t>
       </w:r>
     </w:p>
     <w:p>
@@ -698,19 +686,7 @@
         <w:rPr>
           <w:lang w:val="en-US"/>
         </w:rPr>
-        <w:t>1</w:t>
-      </w:r>
-      <w:r>
-        <w:rPr>
-          <w:lang w:val="en-US"/>
-        </w:rPr>
-        <w:t>4</w:t>
-      </w:r>
-      <w:r>
-        <w:rPr>
-          <w:lang w:val="en-US"/>
-        </w:rPr>
-        <w:t>. Describe the structure of metal. (</w:t>
+        <w:t>14. Describe the structure of metal. (</w:t>
       </w:r>
       <w:proofErr w:type="gramStart"/>
       <w:r>
@@ -2140,34 +2116,6 @@
     <w:p>
       <w:pPr>
         <w:rPr>
-          <w:lang w:val="en-US"/>
-        </w:rPr>
-      </w:pPr>
-    </w:p>
-    <w:p>
-      <w:pPr>
-        <w:rPr>
-          <w:lang w:val="en-US"/>
-        </w:rPr>
-      </w:pPr>
-    </w:p>
-    <w:p>
-      <w:pPr>
-        <w:rPr>
-          <w:lang w:val="en-US"/>
-        </w:rPr>
-      </w:pPr>
-    </w:p>
-    <w:p>
-      <w:pPr>
-        <w:rPr>
-          <w:lang w:val="en-US"/>
-        </w:rPr>
-      </w:pPr>
-    </w:p>
-    <w:p>
-      <w:pPr>
-        <w:rPr>
           <w:b/>
           <w:bCs/>
           <w:sz w:val="28"/>
@@ -2185,6 +2133,7 @@
           <w:u w:val="single"/>
           <w:lang w:val="en-US"/>
         </w:rPr>
+        <w:lastRenderedPageBreak/>
         <w:t>Chapter 11 – Reactivity of metals</w:t>
       </w:r>
     </w:p>
@@ -2645,33 +2594,33 @@
         <w:rPr>
           <w:lang w:val="en-US"/>
         </w:rPr>
+        <w:t xml:space="preserve">12. </w:t>
+      </w:r>
+      <w:r>
+        <w:rPr>
+          <w:lang w:val="en-US"/>
+        </w:rPr>
+        <w:t>Why does the reactivity of metals decrease across a period?</w:t>
+      </w:r>
+    </w:p>
+    <w:p>
+      <w:pPr>
+        <w:rPr>
+          <w:lang w:val="en-US"/>
+        </w:rPr>
+      </w:pPr>
+    </w:p>
+    <w:p>
+      <w:pPr>
+        <w:rPr>
+          <w:lang w:val="en-US"/>
+        </w:rPr>
+      </w:pPr>
+      <w:r>
+        <w:rPr>
+          <w:lang w:val="en-US"/>
+        </w:rPr>
         <w:lastRenderedPageBreak/>
-        <w:t xml:space="preserve">12. </w:t>
-      </w:r>
-      <w:r>
-        <w:rPr>
-          <w:lang w:val="en-US"/>
-        </w:rPr>
-        <w:t>Why does the reactivity of metals decrease across a period?</w:t>
-      </w:r>
-    </w:p>
-    <w:p>
-      <w:pPr>
-        <w:rPr>
-          <w:lang w:val="en-US"/>
-        </w:rPr>
-      </w:pPr>
-    </w:p>
-    <w:p>
-      <w:pPr>
-        <w:rPr>
-          <w:lang w:val="en-US"/>
-        </w:rPr>
-      </w:pPr>
-      <w:r>
-        <w:rPr>
-          <w:lang w:val="en-US"/>
-        </w:rPr>
         <w:t>Ans: More energy is required for the atom to lose more electrons. (</w:t>
       </w:r>
       <w:proofErr w:type="gramStart"/>
@@ -2952,102 +2901,852 @@
         <w:rPr>
           <w:lang w:val="en-US"/>
         </w:rPr>
-        <w:t xml:space="preserve">Ans: Calcium reacts with </w:t>
+        <w:t>Ans: Calcium reacts with sulph</w:t>
+      </w:r>
+      <w:r>
+        <w:rPr>
+          <w:lang w:val="en-US"/>
+        </w:rPr>
+        <w:t>u</w:t>
+      </w:r>
+      <w:r>
+        <w:rPr>
+          <w:lang w:val="en-US"/>
+        </w:rPr>
+        <w:t>ric acid to form insoluble calcium sulphate on its surface which stops the reaction</w:t>
+      </w:r>
+    </w:p>
+    <w:p>
+      <w:pPr>
+        <w:rPr>
+          <w:lang w:val="en-US"/>
+        </w:rPr>
+      </w:pPr>
+    </w:p>
+    <w:p>
+      <w:pPr>
+        <w:rPr>
+          <w:lang w:val="en-US"/>
+        </w:rPr>
+      </w:pPr>
+      <w:r>
+        <w:rPr>
+          <w:lang w:val="en-US"/>
+        </w:rPr>
+        <w:t xml:space="preserve">19: How do we compare the </w:t>
       </w:r>
       <w:proofErr w:type="spellStart"/>
       <w:r>
         <w:rPr>
           <w:lang w:val="en-US"/>
         </w:rPr>
-        <w:t>sulphric</w:t>
+        <w:t>vigour</w:t>
       </w:r>
       <w:proofErr w:type="spellEnd"/>
       <w:r>
         <w:rPr>
           <w:lang w:val="en-US"/>
         </w:rPr>
-        <w:t xml:space="preserve"> acid to form insoluble calcium sulphate on its surface which stops the reaction</w:t>
-      </w:r>
-    </w:p>
-    <w:p>
-      <w:pPr>
-        <w:rPr>
-          <w:lang w:val="en-US"/>
-        </w:rPr>
-      </w:pPr>
-    </w:p>
-    <w:p>
-      <w:pPr>
-        <w:rPr>
-          <w:lang w:val="en-US"/>
-        </w:rPr>
-      </w:pPr>
-      <w:r>
-        <w:rPr>
-          <w:lang w:val="en-US"/>
-        </w:rPr>
-        <w:t xml:space="preserve">19: How do we compare the </w:t>
+        <w:t xml:space="preserve"> of reactions between acid and metals? </w:t>
+      </w:r>
+    </w:p>
+    <w:p>
+      <w:pPr>
+        <w:rPr>
+          <w:lang w:val="en-US"/>
+        </w:rPr>
+      </w:pPr>
+    </w:p>
+    <w:p>
+      <w:pPr>
+        <w:rPr>
+          <w:lang w:val="en-US"/>
+        </w:rPr>
+      </w:pPr>
+      <w:r>
+        <w:rPr>
+          <w:lang w:val="en-US"/>
+        </w:rPr>
+        <w:t>20. Can sodium be extracted in displacement reactions? Explain why.</w:t>
+      </w:r>
+    </w:p>
+    <w:p>
+      <w:pPr>
+        <w:rPr>
+          <w:lang w:val="en-US"/>
+        </w:rPr>
+      </w:pPr>
+    </w:p>
+    <w:p>
+      <w:pPr>
+        <w:rPr>
+          <w:lang w:val="en-US"/>
+        </w:rPr>
+      </w:pPr>
+      <w:r>
+        <w:rPr>
+          <w:lang w:val="en-US"/>
+        </w:rPr>
+        <w:t xml:space="preserve">Ans: </w:t>
+      </w:r>
+      <w:proofErr w:type="gramStart"/>
+      <w:r>
+        <w:rPr>
+          <w:lang w:val="en-US"/>
+        </w:rPr>
+        <w:t>No, because</w:t>
+      </w:r>
+      <w:proofErr w:type="gramEnd"/>
+      <w:r>
+        <w:rPr>
+          <w:lang w:val="en-US"/>
+        </w:rPr>
+        <w:t xml:space="preserve"> it is too reactive. It reacts with water in the solution, forms hydrogen gas, and results in an explosive reaction</w:t>
+      </w:r>
+    </w:p>
+    <w:p>
+      <w:pPr>
+        <w:rPr>
+          <w:lang w:val="en-US"/>
+        </w:rPr>
+      </w:pPr>
+    </w:p>
+    <w:p>
+      <w:pPr>
+        <w:rPr>
+          <w:lang w:val="en-US"/>
+        </w:rPr>
+      </w:pPr>
+      <w:r>
+        <w:rPr>
+          <w:lang w:val="en-US"/>
+        </w:rPr>
+        <w:t>21a) Suggest a way to extract copper from copper (II) chloride.</w:t>
+      </w:r>
+    </w:p>
+    <w:p>
+      <w:pPr>
+        <w:rPr>
+          <w:lang w:val="en-US"/>
+        </w:rPr>
+      </w:pPr>
+    </w:p>
+    <w:p>
+      <w:pPr>
+        <w:rPr>
+          <w:lang w:val="en-US"/>
+        </w:rPr>
+      </w:pPr>
+      <w:r>
+        <w:rPr>
+          <w:lang w:val="en-US"/>
+        </w:rPr>
+        <w:t>Ans: We can use magnesium metal and displace copper from copper (II) chloride.</w:t>
+      </w:r>
+    </w:p>
+    <w:p>
+      <w:pPr>
+        <w:rPr>
+          <w:lang w:val="en-US"/>
+        </w:rPr>
+      </w:pPr>
+    </w:p>
+    <w:p>
+      <w:pPr>
+        <w:rPr>
+          <w:lang w:val="en-US"/>
+        </w:rPr>
+      </w:pPr>
+      <w:r>
+        <w:rPr>
+          <w:lang w:val="en-US"/>
+        </w:rPr>
+        <w:t>21b) Is it suitable to use calcium to extract copper from copper (II) chloride? Why or why not?</w:t>
+      </w:r>
+    </w:p>
+    <w:p>
+      <w:pPr>
+        <w:rPr>
+          <w:lang w:val="en-US"/>
+        </w:rPr>
+      </w:pPr>
+    </w:p>
+    <w:p>
+      <w:pPr>
+        <w:rPr>
+          <w:lang w:val="en-US"/>
+        </w:rPr>
+      </w:pPr>
+      <w:r>
+        <w:rPr>
+          <w:lang w:val="en-US"/>
+        </w:rPr>
+        <w:t xml:space="preserve">Ans: </w:t>
+      </w:r>
+      <w:proofErr w:type="gramStart"/>
+      <w:r>
+        <w:rPr>
+          <w:lang w:val="en-US"/>
+        </w:rPr>
+        <w:t>No, because</w:t>
+      </w:r>
+      <w:proofErr w:type="gramEnd"/>
+      <w:r>
+        <w:rPr>
+          <w:lang w:val="en-US"/>
+        </w:rPr>
+        <w:t xml:space="preserve"> calcium reacts with water in the solution to form hydrogen gas.</w:t>
+      </w:r>
+    </w:p>
+    <w:p>
+      <w:pPr>
+        <w:rPr>
+          <w:lang w:val="en-US"/>
+        </w:rPr>
+      </w:pPr>
+    </w:p>
+    <w:p>
+      <w:pPr>
+        <w:rPr>
+          <w:lang w:val="en-US"/>
+        </w:rPr>
+      </w:pPr>
+      <w:r>
+        <w:rPr>
+          <w:lang w:val="en-US"/>
+        </w:rPr>
+        <w:lastRenderedPageBreak/>
+        <w:t xml:space="preserve">22. State the observation when sodium reacts </w:t>
+      </w:r>
+      <w:r>
+        <w:rPr>
+          <w:lang w:val="en-US"/>
+        </w:rPr>
+        <w:t>with</w:t>
+      </w:r>
+      <w:r>
+        <w:rPr>
+          <w:lang w:val="en-US"/>
+        </w:rPr>
+        <w:t xml:space="preserve"> water.</w:t>
+      </w:r>
+    </w:p>
+    <w:p>
+      <w:pPr>
+        <w:rPr>
+          <w:lang w:val="en-US"/>
+        </w:rPr>
+      </w:pPr>
+    </w:p>
+    <w:p>
+      <w:pPr>
+        <w:rPr>
+          <w:lang w:val="en-US"/>
+        </w:rPr>
+      </w:pPr>
+      <w:r>
+        <w:rPr>
+          <w:lang w:val="en-US"/>
+        </w:rPr>
+        <w:t>Ans: Sodium melts to form a silvery ball and moves about quickly on the water surface. In addition, it burns with a golden yellow flame. (X produce colourless gas)</w:t>
+      </w:r>
+    </w:p>
+    <w:p>
+      <w:pPr>
+        <w:rPr>
+          <w:lang w:val="en-US"/>
+        </w:rPr>
+      </w:pPr>
+    </w:p>
+    <w:p>
+      <w:pPr>
+        <w:rPr>
+          <w:lang w:val="en-US"/>
+        </w:rPr>
+      </w:pPr>
+      <w:r>
+        <w:rPr>
+          <w:lang w:val="en-US"/>
+        </w:rPr>
+        <w:t>23a) Suggest a method to distinguish between magnesium sulphate solution and zinc sulphate solution. State the expected observation(s).</w:t>
+      </w:r>
+    </w:p>
+    <w:p>
+      <w:pPr>
+        <w:rPr>
+          <w:lang w:val="en-US"/>
+        </w:rPr>
+      </w:pPr>
+    </w:p>
+    <w:p>
+      <w:pPr>
+        <w:rPr>
+          <w:lang w:val="en-US"/>
+        </w:rPr>
+      </w:pPr>
+      <w:r>
+        <w:rPr>
+          <w:lang w:val="en-US"/>
+        </w:rPr>
+        <w:t>Ans: Add a piece of magnesium to both solutions with magnesium sulphate and zinc sulphate. There is no observable change in magnesium sulphate solution.</w:t>
+      </w:r>
+      <w:r>
+        <w:rPr>
+          <w:lang w:val="en-US"/>
+        </w:rPr>
+        <w:t xml:space="preserve"> </w:t>
+      </w:r>
+      <w:r>
+        <w:rPr>
+          <w:lang w:val="en-US"/>
+        </w:rPr>
+        <w:t>Magnesium</w:t>
+      </w:r>
+      <w:r>
+        <w:rPr>
+          <w:lang w:val="en-US"/>
+        </w:rPr>
+        <w:t xml:space="preserve"> dissolves in zinc sulphate solution to form a colourless solution and a black solid.</w:t>
+      </w:r>
+    </w:p>
+    <w:p>
+      <w:pPr>
+        <w:rPr>
+          <w:lang w:val="en-US"/>
+        </w:rPr>
+      </w:pPr>
+    </w:p>
+    <w:p>
+      <w:pPr>
+        <w:rPr>
+          <w:lang w:val="en-US"/>
+        </w:rPr>
+      </w:pPr>
+      <w:r>
+        <w:rPr>
+          <w:lang w:val="en-US"/>
+        </w:rPr>
+        <w:t>23b) Can we use aluminium in the above suggested method? Why?</w:t>
+      </w:r>
+    </w:p>
+    <w:p>
+      <w:pPr>
+        <w:rPr>
+          <w:lang w:val="en-US"/>
+        </w:rPr>
+      </w:pPr>
+    </w:p>
+    <w:p>
+      <w:pPr>
+        <w:rPr>
+          <w:lang w:val="en-US"/>
+        </w:rPr>
+      </w:pPr>
+      <w:r>
+        <w:rPr>
+          <w:lang w:val="en-US"/>
+        </w:rPr>
+        <w:t xml:space="preserve">Ans: No. Aluminium metal is usually coated with aluminium oxide, which prevents the aluminium to react with the other metal sulphate in </w:t>
+      </w:r>
+      <w:r>
+        <w:rPr>
+          <w:lang w:val="en-US"/>
+        </w:rPr>
+        <w:t>aqueous</w:t>
+      </w:r>
+      <w:r>
+        <w:rPr>
+          <w:lang w:val="en-US"/>
+        </w:rPr>
+        <w:t xml:space="preserve"> solution. Fresh </w:t>
+      </w:r>
+      <w:r>
+        <w:rPr>
+          <w:lang w:val="en-US"/>
+        </w:rPr>
+        <w:t>aluminium</w:t>
+      </w:r>
+      <w:r>
+        <w:rPr>
+          <w:lang w:val="en-US"/>
+        </w:rPr>
+        <w:t xml:space="preserve"> needs to be </w:t>
+      </w:r>
+      <w:proofErr w:type="gramStart"/>
+      <w:r>
+        <w:rPr>
+          <w:lang w:val="en-US"/>
+        </w:rPr>
+        <w:t>used,</w:t>
+      </w:r>
+      <w:r>
+        <w:rPr>
+          <w:lang w:val="en-US"/>
+        </w:rPr>
+        <w:t xml:space="preserve"> </w:t>
+      </w:r>
+      <w:r>
+        <w:rPr>
+          <w:lang w:val="en-US"/>
+        </w:rPr>
+        <w:t>but</w:t>
+      </w:r>
+      <w:proofErr w:type="gramEnd"/>
+      <w:r>
+        <w:rPr>
+          <w:lang w:val="en-US"/>
+        </w:rPr>
+        <w:t xml:space="preserve"> is very difficult to extract in the laboratory as it is very reactive with oxygen.</w:t>
+      </w:r>
+    </w:p>
+    <w:p>
+      <w:pPr>
+        <w:rPr>
+          <w:lang w:val="en-US"/>
+        </w:rPr>
+      </w:pPr>
+    </w:p>
+    <w:p>
+      <w:pPr>
+        <w:rPr>
+          <w:lang w:val="en-US"/>
+        </w:rPr>
+      </w:pPr>
+      <w:r>
+        <w:rPr>
+          <w:lang w:val="en-US"/>
+        </w:rPr>
+        <w:t>24. Write down the observation for the reaction between zinc and copper (II) oxide.</w:t>
+      </w:r>
+    </w:p>
+    <w:p>
+      <w:pPr>
+        <w:rPr>
+          <w:lang w:val="en-US"/>
+        </w:rPr>
+      </w:pPr>
+    </w:p>
+    <w:p>
+      <w:pPr>
+        <w:rPr>
+          <w:lang w:val="en-US"/>
+        </w:rPr>
+      </w:pPr>
+      <w:r>
+        <w:rPr>
+          <w:lang w:val="en-US"/>
+        </w:rPr>
+        <w:t xml:space="preserve">Ans: The mixture glows, and it burns with a bluish green flame upon heating. Yellow solid is observed. When the mixture cools down, some white solid and </w:t>
+      </w:r>
+      <w:proofErr w:type="gramStart"/>
+      <w:r>
+        <w:rPr>
+          <w:lang w:val="en-US"/>
+        </w:rPr>
+        <w:t>reddish brown</w:t>
+      </w:r>
+      <w:proofErr w:type="gramEnd"/>
+      <w:r>
+        <w:rPr>
+          <w:lang w:val="en-US"/>
+        </w:rPr>
+        <w:t xml:space="preserve"> solid is seen.</w:t>
+      </w:r>
+    </w:p>
+    <w:p>
+      <w:pPr>
+        <w:rPr>
+          <w:lang w:val="en-US"/>
+        </w:rPr>
+      </w:pPr>
+    </w:p>
+    <w:p>
+      <w:pPr>
+        <w:rPr>
+          <w:lang w:val="en-US"/>
+        </w:rPr>
+      </w:pPr>
+    </w:p>
+    <w:p>
+      <w:pPr>
+        <w:rPr>
+          <w:lang w:val="en-US"/>
+        </w:rPr>
+      </w:pPr>
+      <w:r>
+        <w:rPr>
+          <w:lang w:val="en-US"/>
+        </w:rPr>
+        <w:t>Common mistakes/misconceptions:</w:t>
+      </w:r>
+    </w:p>
+    <w:p>
+      <w:pPr>
+        <w:rPr>
+          <w:lang w:val="en-US"/>
+        </w:rPr>
+      </w:pPr>
+    </w:p>
+    <w:p>
+      <w:pPr>
+        <w:rPr>
+          <w:lang w:val="en-US"/>
+        </w:rPr>
+      </w:pPr>
+      <w:r>
+        <w:rPr>
+          <w:lang w:val="en-US"/>
+        </w:rPr>
+        <w:t>1. Remember to familiarize with state symbols in all reactions</w:t>
+      </w:r>
+    </w:p>
+    <w:p>
+      <w:pPr>
+        <w:rPr>
+          <w:lang w:val="en-US"/>
+        </w:rPr>
+      </w:pPr>
+    </w:p>
+    <w:p>
+      <w:pPr>
+        <w:rPr>
+          <w:lang w:val="en-US"/>
+        </w:rPr>
+      </w:pPr>
+      <w:r>
+        <w:rPr>
+          <w:lang w:val="en-US"/>
+        </w:rPr>
+        <w:t xml:space="preserve">2. If displacement reaction does not occur, it does not mean that the reaction has no </w:t>
+      </w:r>
+      <w:r>
+        <w:rPr>
+          <w:lang w:val="en-US"/>
+        </w:rPr>
+        <w:t>observable</w:t>
+      </w:r>
+      <w:r>
+        <w:rPr>
+          <w:lang w:val="en-US"/>
+        </w:rPr>
+        <w:t xml:space="preserve"> change.  (</w:t>
+      </w:r>
+      <w:proofErr w:type="gramStart"/>
+      <w:r>
+        <w:rPr>
+          <w:lang w:val="en-US"/>
+        </w:rPr>
+        <w:t>e.g.</w:t>
+      </w:r>
+      <w:proofErr w:type="gramEnd"/>
+      <w:r>
+        <w:rPr>
+          <w:lang w:val="en-US"/>
+        </w:rPr>
+        <w:t xml:space="preserve"> zinc oxide + copper --heat--&gt; white </w:t>
       </w:r>
       <w:proofErr w:type="spellStart"/>
       <w:r>
         <w:rPr>
           <w:lang w:val="en-US"/>
         </w:rPr>
-        <w:t>vigour</w:t>
+        <w:t>ZnO</w:t>
       </w:r>
       <w:proofErr w:type="spellEnd"/>
       <w:r>
         <w:rPr>
           <w:lang w:val="en-US"/>
         </w:rPr>
-        <w:t xml:space="preserve"> of reactions between acid and metals? </w:t>
-      </w:r>
-    </w:p>
-    <w:p>
-      <w:pPr>
-        <w:rPr>
-          <w:lang w:val="en-US"/>
-        </w:rPr>
-      </w:pPr>
-    </w:p>
-    <w:p>
-      <w:pPr>
-        <w:rPr>
-          <w:lang w:val="en-US"/>
-        </w:rPr>
-      </w:pPr>
-    </w:p>
-    <w:p>
-      <w:pPr>
-        <w:rPr>
-          <w:lang w:val="en-US"/>
-        </w:rPr>
-      </w:pPr>
-      <w:r>
-        <w:rPr>
-          <w:lang w:val="en-US"/>
-        </w:rPr>
-        <w:t>Common mistakes/misconceptions:</w:t>
-      </w:r>
-    </w:p>
-    <w:p>
-      <w:pPr>
-        <w:rPr>
-          <w:lang w:val="en-US"/>
-        </w:rPr>
-      </w:pPr>
-    </w:p>
-    <w:p>
-      <w:pPr>
-        <w:rPr>
-          <w:lang w:val="en-US"/>
-        </w:rPr>
-      </w:pPr>
-      <w:r>
-        <w:rPr>
-          <w:lang w:val="en-US"/>
-        </w:rPr>
-        <w:t>1. Remember to familiarize with state symbols in all reactions</w:t>
+        <w:t xml:space="preserve"> turns yellow, surface of copper metal turns black)</w:t>
+      </w:r>
+    </w:p>
+    <w:p>
+      <w:pPr>
+        <w:rPr>
+          <w:lang w:val="en-US"/>
+        </w:rPr>
+      </w:pPr>
+    </w:p>
+    <w:p>
+      <w:pPr>
+        <w:rPr>
+          <w:lang w:val="en-US"/>
+        </w:rPr>
+      </w:pPr>
+    </w:p>
+    <w:p>
+      <w:pPr>
+        <w:rPr>
+          <w:lang w:val="en-US"/>
+        </w:rPr>
+      </w:pPr>
+    </w:p>
+    <w:p>
+      <w:pPr>
+        <w:rPr>
+          <w:lang w:val="en-US"/>
+        </w:rPr>
+      </w:pPr>
+    </w:p>
+    <w:p>
+      <w:pPr>
+        <w:rPr>
+          <w:lang w:val="en-US"/>
+        </w:rPr>
+      </w:pPr>
+    </w:p>
+    <w:p>
+      <w:pPr>
+        <w:rPr>
+          <w:lang w:val="en-US"/>
+        </w:rPr>
+      </w:pPr>
+    </w:p>
+    <w:p>
+      <w:pPr>
+        <w:rPr>
+          <w:lang w:val="en-US"/>
+        </w:rPr>
+      </w:pPr>
+    </w:p>
+    <w:p>
+      <w:pPr>
+        <w:rPr>
+          <w:lang w:val="en-US"/>
+        </w:rPr>
+      </w:pPr>
+    </w:p>
+    <w:p>
+      <w:pPr>
+        <w:rPr>
+          <w:lang w:val="en-US"/>
+        </w:rPr>
+      </w:pPr>
+    </w:p>
+    <w:p>
+      <w:pPr>
+        <w:rPr>
+          <w:lang w:val="en-US"/>
+        </w:rPr>
+      </w:pPr>
+    </w:p>
+    <w:p>
+      <w:pPr>
+        <w:rPr>
+          <w:lang w:val="en-US"/>
+        </w:rPr>
+      </w:pPr>
+    </w:p>
+    <w:p>
+      <w:pPr>
+        <w:rPr>
+          <w:lang w:val="en-US"/>
+        </w:rPr>
+      </w:pPr>
+    </w:p>
+    <w:p>
+      <w:pPr>
+        <w:rPr>
+          <w:lang w:val="en-US"/>
+        </w:rPr>
+      </w:pPr>
+    </w:p>
+    <w:p>
+      <w:pPr>
+        <w:rPr>
+          <w:lang w:val="en-US"/>
+        </w:rPr>
+      </w:pPr>
+    </w:p>
+    <w:p>
+      <w:pPr>
+        <w:rPr>
+          <w:lang w:val="en-US"/>
+        </w:rPr>
+      </w:pPr>
+    </w:p>
+    <w:p>
+      <w:pPr>
+        <w:rPr>
+          <w:b/>
+          <w:bCs/>
+          <w:sz w:val="28"/>
+          <w:szCs w:val="28"/>
+          <w:u w:val="single"/>
+          <w:lang w:val="en-US"/>
+        </w:rPr>
+      </w:pPr>
+      <w:r>
+        <w:rPr>
+          <w:b/>
+          <w:bCs/>
+          <w:sz w:val="28"/>
+          <w:szCs w:val="28"/>
+          <w:u w:val="single"/>
+          <w:lang w:val="en-US"/>
+        </w:rPr>
+        <w:lastRenderedPageBreak/>
+        <w:t>Chapter 12 -- Reacting Masses</w:t>
+      </w:r>
+    </w:p>
+    <w:p>
+      <w:pPr>
+        <w:rPr>
+          <w:lang w:val="en-US"/>
+        </w:rPr>
+      </w:pPr>
+    </w:p>
+    <w:p>
+      <w:pPr>
+        <w:rPr>
+          <w:lang w:val="en-US"/>
+        </w:rPr>
+      </w:pPr>
+      <w:r>
+        <w:rPr>
+          <w:lang w:val="en-US"/>
+        </w:rPr>
+        <w:t>1. Define relative atomic mass. (The weighted average of the isotopic masses of all isotopes of an element on the carbon-12 scale)</w:t>
+      </w:r>
+    </w:p>
+    <w:p>
+      <w:pPr>
+        <w:rPr>
+          <w:lang w:val="en-US"/>
+        </w:rPr>
+      </w:pPr>
+    </w:p>
+    <w:p>
+      <w:pPr>
+        <w:rPr>
+          <w:lang w:val="en-US"/>
+        </w:rPr>
+      </w:pPr>
+      <w:r>
+        <w:rPr>
+          <w:lang w:val="en-US"/>
+        </w:rPr>
+        <w:t>2. Find the molecular mass of sodium chloride.</w:t>
+      </w:r>
+    </w:p>
+    <w:p>
+      <w:pPr>
+        <w:rPr>
+          <w:lang w:val="en-US"/>
+        </w:rPr>
+      </w:pPr>
+    </w:p>
+    <w:p>
+      <w:pPr>
+        <w:rPr>
+          <w:lang w:val="en-US"/>
+        </w:rPr>
+      </w:pPr>
+      <w:r>
+        <w:rPr>
+          <w:lang w:val="en-US"/>
+        </w:rPr>
+        <w:t>3. Given that the formula mass of calcium carbonate is 100.1. Find its molar mass.</w:t>
+      </w:r>
+    </w:p>
+    <w:p>
+      <w:pPr>
+        <w:rPr>
+          <w:lang w:val="en-US"/>
+        </w:rPr>
+      </w:pPr>
+    </w:p>
+    <w:p>
+      <w:pPr>
+        <w:rPr>
+          <w:lang w:val="en-US"/>
+        </w:rPr>
+      </w:pPr>
+      <w:r>
+        <w:rPr>
+          <w:lang w:val="en-US"/>
+        </w:rPr>
+        <w:t>Ans: NaCl is not a molecule so there is no molecular mass.</w:t>
+      </w:r>
+    </w:p>
+    <w:p>
+      <w:pPr>
+        <w:rPr>
+          <w:lang w:val="en-US"/>
+        </w:rPr>
+      </w:pPr>
+    </w:p>
+    <w:p>
+      <w:pPr>
+        <w:rPr>
+          <w:lang w:val="en-US"/>
+        </w:rPr>
+      </w:pPr>
+      <w:r>
+        <w:rPr>
+          <w:lang w:val="en-US"/>
+        </w:rPr>
+        <w:t>4. What is a mole?</w:t>
+      </w:r>
+    </w:p>
+    <w:p>
+      <w:pPr>
+        <w:rPr>
+          <w:lang w:val="en-US"/>
+        </w:rPr>
+      </w:pPr>
+    </w:p>
+    <w:p>
+      <w:pPr>
+        <w:rPr>
+          <w:lang w:val="en-US"/>
+        </w:rPr>
+      </w:pPr>
+      <w:r>
+        <w:rPr>
+          <w:lang w:val="en-US"/>
+        </w:rPr>
+        <w:t>Ans: One mole of substance represent by a formula is the amount containing the same number of formula unit as the number of atoms in 12g of carbon-12.</w:t>
+      </w:r>
+    </w:p>
+    <w:p>
+      <w:pPr>
+        <w:rPr>
+          <w:lang w:val="en-US"/>
+        </w:rPr>
+      </w:pPr>
+    </w:p>
+    <w:p>
+      <w:pPr>
+        <w:rPr>
+          <w:lang w:val="en-US"/>
+        </w:rPr>
+      </w:pPr>
+      <w:r>
+        <w:rPr>
+          <w:lang w:val="en-US"/>
+        </w:rPr>
+        <w:t>Common mistakes/misconceptions/remarks:</w:t>
+      </w:r>
+    </w:p>
+    <w:p>
+      <w:pPr>
+        <w:rPr>
+          <w:lang w:val="en-US"/>
+        </w:rPr>
+      </w:pPr>
+    </w:p>
+    <w:p>
+      <w:pPr>
+        <w:rPr>
+          <w:lang w:val="en-US"/>
+        </w:rPr>
+      </w:pPr>
+      <w:r>
+        <w:rPr>
+          <w:lang w:val="en-US"/>
+        </w:rPr>
+        <w:t>1. The mass of X and X ion is same because the mass of electron is negligible.</w:t>
       </w:r>
     </w:p>
     <w:sectPr>

</xml_diff>

<commit_message>
Add chem answers for practice
</commit_message>
<xml_diff>
--- a/HYE F4 Chemistry Questions.docx
+++ b/HYE F4 Chemistry Questions.docx
@@ -3200,13 +3200,7 @@
         <w:rPr>
           <w:lang w:val="en-US"/>
         </w:rPr>
-        <w:t>Magnesium</w:t>
-      </w:r>
-      <w:r>
-        <w:rPr>
-          <w:lang w:val="en-US"/>
-        </w:rPr>
-        <w:t xml:space="preserve"> dissolves in zinc sulphate solution to form a colourless solution and a black solid.</w:t>
+        <w:t>Magnesium dissolves in zinc sulphate solution to form a colourless solution and a black solid.</w:t>
       </w:r>
     </w:p>
     <w:p>
@@ -3246,31 +3240,7 @@
         <w:rPr>
           <w:lang w:val="en-US"/>
         </w:rPr>
-        <w:t xml:space="preserve">Ans: No. Aluminium metal is usually coated with aluminium oxide, which prevents the aluminium to react with the other metal sulphate in </w:t>
-      </w:r>
-      <w:r>
-        <w:rPr>
-          <w:lang w:val="en-US"/>
-        </w:rPr>
-        <w:t>aqueous</w:t>
-      </w:r>
-      <w:r>
-        <w:rPr>
-          <w:lang w:val="en-US"/>
-        </w:rPr>
-        <w:t xml:space="preserve"> solution. Fresh </w:t>
-      </w:r>
-      <w:r>
-        <w:rPr>
-          <w:lang w:val="en-US"/>
-        </w:rPr>
-        <w:t>aluminium</w:t>
-      </w:r>
-      <w:r>
-        <w:rPr>
-          <w:lang w:val="en-US"/>
-        </w:rPr>
-        <w:t xml:space="preserve"> needs to be </w:t>
+        <w:t xml:space="preserve">Ans: No. Aluminium metal is usually coated with aluminium oxide, which prevents the aluminium to react with the other metal sulphate in aqueous solution. Fresh aluminium needs to be </w:t>
       </w:r>
       <w:proofErr w:type="gramStart"/>
       <w:r>
@@ -3283,13 +3253,7 @@
         <w:rPr>
           <w:lang w:val="en-US"/>
         </w:rPr>
-        <w:t xml:space="preserve"> </w:t>
-      </w:r>
-      <w:r>
-        <w:rPr>
-          <w:lang w:val="en-US"/>
-        </w:rPr>
-        <w:t>but</w:t>
+        <w:t xml:space="preserve"> but</w:t>
       </w:r>
       <w:proofErr w:type="gramEnd"/>
       <w:r>
@@ -3338,14 +3302,12 @@
         </w:rPr>
         <w:t xml:space="preserve">Ans: The mixture glows, and it burns with a bluish green flame upon heating. Yellow solid is observed. When the mixture cools down, some white solid and </w:t>
       </w:r>
-      <w:proofErr w:type="gramStart"/>
-      <w:r>
-        <w:rPr>
-          <w:lang w:val="en-US"/>
-        </w:rPr>
-        <w:t>reddish brown</w:t>
-      </w:r>
-      <w:proofErr w:type="gramEnd"/>
+      <w:r>
+        <w:rPr>
+          <w:lang w:val="en-US"/>
+        </w:rPr>
+        <w:t>reddish-brown</w:t>
+      </w:r>
       <w:r>
         <w:rPr>
           <w:lang w:val="en-US"/>
@@ -3417,19 +3379,7 @@
         <w:rPr>
           <w:lang w:val="en-US"/>
         </w:rPr>
-        <w:t xml:space="preserve">2. If displacement reaction does not occur, it does not mean that the reaction has no </w:t>
-      </w:r>
-      <w:r>
-        <w:rPr>
-          <w:lang w:val="en-US"/>
-        </w:rPr>
-        <w:t>observable</w:t>
-      </w:r>
-      <w:r>
-        <w:rPr>
-          <w:lang w:val="en-US"/>
-        </w:rPr>
-        <w:t xml:space="preserve"> change.  (</w:t>
+        <w:t>2. If displacement reaction does not occur, it does not mean that the reaction has no observable change.  (</w:t>
       </w:r>
       <w:proofErr w:type="gramStart"/>
       <w:r>

</xml_diff>